<commit_message>
Update How to run doc.
section Remark added.
</commit_message>
<xml_diff>
--- a/How to run UI automate test for login.docx
+++ b/How to run UI automate test for login.docx
@@ -5,7 +5,6 @@
     <w:p>
       <w:pPr>
         <w:rPr>
-          <w:rFonts w:hint="cs"/>
           <w:sz w:val="32"/>
           <w:szCs w:val="40"/>
           <w:u w:val="single"/>
@@ -145,7 +144,7 @@
             <v:path o:extrusionok="f" gradientshapeok="t" o:connecttype="rect"/>
             <o:lock v:ext="edit" aspectratio="t"/>
           </v:shapetype>
-          <v:shape id="_x0000_i1027" type="#_x0000_t75" style="width:419.25pt;height:214.5pt">
+          <v:shape id="_x0000_i1025" type="#_x0000_t75" style="width:419.25pt;height:214.5pt">
             <v:imagedata r:id="rId5" o:title="testInstrument"/>
           </v:shape>
         </w:pict>
@@ -285,7 +284,7 @@
           <w:szCs w:val="36"/>
         </w:rPr>
         <w:pict>
-          <v:shape id="_x0000_i1025" type="#_x0000_t75" style="width:419.25pt;height:102.75pt">
+          <v:shape id="_x0000_i1027" type="#_x0000_t75" style="width:419.25pt;height:102.75pt">
             <v:imagedata r:id="rId7" o:title="emulator"/>
           </v:shape>
         </w:pict>
@@ -396,7 +395,7 @@
           <w:szCs w:val="36"/>
         </w:rPr>
         <w:pict>
-          <v:shape id="_x0000_i1030" type="#_x0000_t75" style="width:221.25pt;height:265.5pt">
+          <v:shape id="_x0000_i1028" type="#_x0000_t75" style="width:221.25pt;height:265.5pt">
             <v:imagedata r:id="rId8" o:title="runJavatest"/>
           </v:shape>
         </w:pict>
@@ -613,7 +612,7 @@
           <w:szCs w:val="36"/>
         </w:rPr>
         <w:pict>
-          <v:shape id="_x0000_i1028" type="#_x0000_t75" style="width:414.75pt;height:146.25pt">
+          <v:shape id="_x0000_i1029" type="#_x0000_t75" style="width:419.25pt;height:159pt">
             <v:imagedata r:id="rId10" o:title="status"/>
           </v:shape>
         </w:pict>
@@ -636,13 +635,590 @@
           <w:szCs w:val="36"/>
         </w:rPr>
         <w:pict>
-          <v:shape id="_x0000_i1029" type="#_x0000_t75" style="width:174pt;height:87pt">
+          <v:shape id="_x0000_i1030" type="#_x0000_t75" style="width:174pt;height:87pt">
             <v:imagedata r:id="rId11" o:title="test"/>
           </v:shape>
         </w:pict>
       </w:r>
-      <w:bookmarkStart w:id="0" w:name="_GoBack"/>
-      <w:bookmarkEnd w:id="0"/>
+    </w:p>
+    <w:p>
+      <w:pPr>
+        <w:tabs>
+          <w:tab w:val="left" w:pos="720"/>
+        </w:tabs>
+        <w:rPr>
+          <w:sz w:val="32"/>
+          <w:szCs w:val="32"/>
+          <w:u w:val="single"/>
+        </w:rPr>
+      </w:pPr>
+      <w:r>
+        <w:rPr>
+          <w:sz w:val="32"/>
+          <w:szCs w:val="32"/>
+          <w:u w:val="single"/>
+        </w:rPr>
+        <w:lastRenderedPageBreak/>
+        <w:t>Remark</w:t>
+      </w:r>
+    </w:p>
+    <w:p>
+      <w:pPr>
+        <w:tabs>
+          <w:tab w:val="left" w:pos="720"/>
+        </w:tabs>
+        <w:rPr>
+          <w:sz w:val="28"/>
+        </w:rPr>
+      </w:pPr>
+      <w:r>
+        <w:rPr>
+          <w:sz w:val="28"/>
+        </w:rPr>
+        <w:t>Mention to the t</w:t>
+      </w:r>
+      <w:r>
+        <w:rPr>
+          <w:sz w:val="28"/>
+        </w:rPr>
+        <w:t>est case</w:t>
+      </w:r>
+      <w:r>
+        <w:rPr>
+          <w:sz w:val="28"/>
+        </w:rPr>
+        <w:t xml:space="preserve"> as fo</w:t>
+      </w:r>
+      <w:r>
+        <w:rPr>
+          <w:sz w:val="28"/>
+        </w:rPr>
+        <w:t>llow</w:t>
+      </w:r>
+      <w:r>
+        <w:rPr>
+          <w:sz w:val="28"/>
+        </w:rPr>
+        <w:t>s</w:t>
+      </w:r>
+      <w:r>
+        <w:rPr>
+          <w:sz w:val="28"/>
+        </w:rPr>
+        <w:t xml:space="preserve">: </w:t>
+      </w:r>
+    </w:p>
+    <w:tbl>
+      <w:tblPr>
+        <w:tblW w:w="3660" w:type="dxa"/>
+        <w:tblLook w:val="04A0" w:firstRow="1" w:lastRow="0" w:firstColumn="1" w:lastColumn="0" w:noHBand="0" w:noVBand="1"/>
+      </w:tblPr>
+      <w:tblGrid>
+        <w:gridCol w:w="3660"/>
+      </w:tblGrid>
+      <w:tr>
+        <w:trPr>
+          <w:trHeight w:val="503"/>
+        </w:trPr>
+        <w:tc>
+          <w:tcPr>
+            <w:tcW w:w="3660" w:type="dxa"/>
+            <w:tcBorders>
+              <w:top w:val="single" w:sz="4" w:space="0" w:color="auto"/>
+              <w:left w:val="single" w:sz="4" w:space="0" w:color="auto"/>
+              <w:bottom w:val="single" w:sz="4" w:space="0" w:color="auto"/>
+              <w:right w:val="single" w:sz="4" w:space="0" w:color="auto"/>
+            </w:tcBorders>
+            <w:shd w:val="clear" w:color="auto" w:fill="auto"/>
+            <w:noWrap/>
+            <w:vAlign w:val="center"/>
+            <w:hideMark/>
+          </w:tcPr>
+          <w:p>
+            <w:pPr>
+              <w:spacing w:after="0" w:line="240" w:lineRule="auto"/>
+              <w:rPr>
+                <w:rFonts w:ascii="Calibri" w:eastAsia="Times New Roman" w:hAnsi="Calibri" w:cs="Calibri"/>
+                <w:color w:val="000000"/>
+                <w:szCs w:val="22"/>
+              </w:rPr>
+            </w:pPr>
+            <w:proofErr w:type="spellStart"/>
+            <w:r>
+              <w:rPr>
+                <w:rFonts w:ascii="Calibri" w:eastAsia="Times New Roman" w:hAnsi="Calibri" w:cs="Calibri"/>
+                <w:color w:val="000000"/>
+                <w:szCs w:val="22"/>
+              </w:rPr>
+              <w:t>LoginSuccess</w:t>
+            </w:r>
+            <w:proofErr w:type="spellEnd"/>
+          </w:p>
+        </w:tc>
+      </w:tr>
+      <w:tr>
+        <w:trPr>
+          <w:trHeight w:val="530"/>
+        </w:trPr>
+        <w:tc>
+          <w:tcPr>
+            <w:tcW w:w="3660" w:type="dxa"/>
+            <w:tcBorders>
+              <w:top w:val="nil"/>
+              <w:left w:val="single" w:sz="4" w:space="0" w:color="auto"/>
+              <w:bottom w:val="single" w:sz="4" w:space="0" w:color="auto"/>
+              <w:right w:val="single" w:sz="4" w:space="0" w:color="auto"/>
+            </w:tcBorders>
+            <w:shd w:val="clear" w:color="auto" w:fill="auto"/>
+            <w:noWrap/>
+            <w:vAlign w:val="center"/>
+            <w:hideMark/>
+          </w:tcPr>
+          <w:p>
+            <w:pPr>
+              <w:spacing w:after="0" w:line="240" w:lineRule="auto"/>
+              <w:rPr>
+                <w:rFonts w:ascii="Calibri" w:eastAsia="Times New Roman" w:hAnsi="Calibri" w:cs="Calibri"/>
+                <w:color w:val="000000"/>
+                <w:szCs w:val="22"/>
+              </w:rPr>
+            </w:pPr>
+            <w:proofErr w:type="spellStart"/>
+            <w:r>
+              <w:rPr>
+                <w:rFonts w:ascii="Calibri" w:eastAsia="Times New Roman" w:hAnsi="Calibri" w:cs="Calibri"/>
+                <w:color w:val="000000"/>
+                <w:szCs w:val="22"/>
+              </w:rPr>
+              <w:t>EmailValidPasswordLessThanFour</w:t>
+            </w:r>
+            <w:proofErr w:type="spellEnd"/>
+          </w:p>
+        </w:tc>
+      </w:tr>
+      <w:tr>
+        <w:trPr>
+          <w:trHeight w:val="530"/>
+        </w:trPr>
+        <w:tc>
+          <w:tcPr>
+            <w:tcW w:w="3660" w:type="dxa"/>
+            <w:tcBorders>
+              <w:top w:val="nil"/>
+              <w:left w:val="single" w:sz="4" w:space="0" w:color="auto"/>
+              <w:bottom w:val="single" w:sz="4" w:space="0" w:color="auto"/>
+              <w:right w:val="single" w:sz="4" w:space="0" w:color="auto"/>
+            </w:tcBorders>
+            <w:shd w:val="clear" w:color="auto" w:fill="auto"/>
+            <w:noWrap/>
+            <w:vAlign w:val="center"/>
+            <w:hideMark/>
+          </w:tcPr>
+          <w:p>
+            <w:pPr>
+              <w:spacing w:after="0" w:line="240" w:lineRule="auto"/>
+              <w:rPr>
+                <w:rFonts w:ascii="Calibri" w:eastAsia="Times New Roman" w:hAnsi="Calibri" w:cs="Calibri"/>
+                <w:color w:val="000000"/>
+                <w:szCs w:val="22"/>
+              </w:rPr>
+            </w:pPr>
+            <w:proofErr w:type="spellStart"/>
+            <w:r>
+              <w:rPr>
+                <w:rFonts w:ascii="Calibri" w:eastAsia="Times New Roman" w:hAnsi="Calibri" w:cs="Calibri"/>
+                <w:color w:val="000000"/>
+                <w:szCs w:val="22"/>
+              </w:rPr>
+              <w:t>EmailValidPasswordMoreThanTen</w:t>
+            </w:r>
+            <w:proofErr w:type="spellEnd"/>
+          </w:p>
+        </w:tc>
+      </w:tr>
+      <w:tr>
+        <w:trPr>
+          <w:trHeight w:val="530"/>
+        </w:trPr>
+        <w:tc>
+          <w:tcPr>
+            <w:tcW w:w="3660" w:type="dxa"/>
+            <w:tcBorders>
+              <w:top w:val="nil"/>
+              <w:left w:val="single" w:sz="4" w:space="0" w:color="auto"/>
+              <w:bottom w:val="single" w:sz="4" w:space="0" w:color="auto"/>
+              <w:right w:val="single" w:sz="4" w:space="0" w:color="auto"/>
+            </w:tcBorders>
+            <w:shd w:val="clear" w:color="auto" w:fill="auto"/>
+            <w:noWrap/>
+            <w:vAlign w:val="center"/>
+            <w:hideMark/>
+          </w:tcPr>
+          <w:p>
+            <w:pPr>
+              <w:spacing w:after="0" w:line="240" w:lineRule="auto"/>
+              <w:rPr>
+                <w:rFonts w:ascii="Calibri" w:eastAsia="Times New Roman" w:hAnsi="Calibri" w:cs="Calibri"/>
+                <w:color w:val="000000"/>
+                <w:szCs w:val="22"/>
+              </w:rPr>
+            </w:pPr>
+            <w:proofErr w:type="spellStart"/>
+            <w:r>
+              <w:rPr>
+                <w:rFonts w:ascii="Calibri" w:eastAsia="Times New Roman" w:hAnsi="Calibri" w:cs="Calibri"/>
+                <w:color w:val="000000"/>
+                <w:szCs w:val="22"/>
+              </w:rPr>
+              <w:t>EmailValidPasswordBlank</w:t>
+            </w:r>
+            <w:proofErr w:type="spellEnd"/>
+          </w:p>
+        </w:tc>
+      </w:tr>
+      <w:tr>
+        <w:trPr>
+          <w:trHeight w:val="530"/>
+        </w:trPr>
+        <w:tc>
+          <w:tcPr>
+            <w:tcW w:w="3660" w:type="dxa"/>
+            <w:tcBorders>
+              <w:top w:val="nil"/>
+              <w:left w:val="single" w:sz="4" w:space="0" w:color="auto"/>
+              <w:bottom w:val="single" w:sz="4" w:space="0" w:color="auto"/>
+              <w:right w:val="single" w:sz="4" w:space="0" w:color="auto"/>
+            </w:tcBorders>
+            <w:shd w:val="clear" w:color="auto" w:fill="auto"/>
+            <w:noWrap/>
+            <w:vAlign w:val="center"/>
+            <w:hideMark/>
+          </w:tcPr>
+          <w:p>
+            <w:pPr>
+              <w:spacing w:after="0" w:line="240" w:lineRule="auto"/>
+              <w:rPr>
+                <w:rFonts w:ascii="Calibri" w:eastAsia="Times New Roman" w:hAnsi="Calibri" w:cs="Calibri"/>
+                <w:color w:val="000000"/>
+                <w:szCs w:val="22"/>
+              </w:rPr>
+            </w:pPr>
+            <w:proofErr w:type="spellStart"/>
+            <w:r>
+              <w:rPr>
+                <w:rFonts w:ascii="Calibri" w:eastAsia="Times New Roman" w:hAnsi="Calibri" w:cs="Calibri"/>
+                <w:color w:val="000000"/>
+                <w:szCs w:val="22"/>
+              </w:rPr>
+              <w:t>EmailValidPasswordIncorrect</w:t>
+            </w:r>
+            <w:proofErr w:type="spellEnd"/>
+          </w:p>
+        </w:tc>
+        <w:bookmarkStart w:id="0" w:name="_GoBack"/>
+        <w:bookmarkEnd w:id="0"/>
+      </w:tr>
+      <w:tr>
+        <w:trPr>
+          <w:trHeight w:val="530"/>
+        </w:trPr>
+        <w:tc>
+          <w:tcPr>
+            <w:tcW w:w="3660" w:type="dxa"/>
+            <w:tcBorders>
+              <w:top w:val="nil"/>
+              <w:left w:val="single" w:sz="4" w:space="0" w:color="auto"/>
+              <w:bottom w:val="single" w:sz="4" w:space="0" w:color="auto"/>
+              <w:right w:val="single" w:sz="4" w:space="0" w:color="auto"/>
+            </w:tcBorders>
+            <w:shd w:val="clear" w:color="auto" w:fill="auto"/>
+            <w:noWrap/>
+            <w:vAlign w:val="center"/>
+            <w:hideMark/>
+          </w:tcPr>
+          <w:p>
+            <w:pPr>
+              <w:spacing w:after="0" w:line="240" w:lineRule="auto"/>
+              <w:rPr>
+                <w:rFonts w:ascii="Calibri" w:eastAsia="Times New Roman" w:hAnsi="Calibri" w:cs="Calibri"/>
+                <w:color w:val="000000"/>
+                <w:szCs w:val="22"/>
+              </w:rPr>
+            </w:pPr>
+            <w:proofErr w:type="spellStart"/>
+            <w:r>
+              <w:rPr>
+                <w:rFonts w:ascii="Calibri" w:eastAsia="Times New Roman" w:hAnsi="Calibri" w:cs="Calibri"/>
+                <w:color w:val="000000"/>
+                <w:szCs w:val="22"/>
+              </w:rPr>
+              <w:t>EmailCaseSenPasswordValid</w:t>
+            </w:r>
+            <w:proofErr w:type="spellEnd"/>
+          </w:p>
+        </w:tc>
+      </w:tr>
+      <w:tr>
+        <w:trPr>
+          <w:trHeight w:val="530"/>
+        </w:trPr>
+        <w:tc>
+          <w:tcPr>
+            <w:tcW w:w="3660" w:type="dxa"/>
+            <w:tcBorders>
+              <w:top w:val="nil"/>
+              <w:left w:val="single" w:sz="4" w:space="0" w:color="auto"/>
+              <w:bottom w:val="single" w:sz="4" w:space="0" w:color="auto"/>
+              <w:right w:val="single" w:sz="4" w:space="0" w:color="auto"/>
+            </w:tcBorders>
+            <w:shd w:val="clear" w:color="auto" w:fill="auto"/>
+            <w:noWrap/>
+            <w:vAlign w:val="center"/>
+            <w:hideMark/>
+          </w:tcPr>
+          <w:p>
+            <w:pPr>
+              <w:spacing w:after="0" w:line="240" w:lineRule="auto"/>
+              <w:rPr>
+                <w:rFonts w:ascii="Calibri" w:eastAsia="Times New Roman" w:hAnsi="Calibri" w:cs="Calibri"/>
+                <w:color w:val="000000"/>
+                <w:szCs w:val="22"/>
+              </w:rPr>
+            </w:pPr>
+            <w:proofErr w:type="spellStart"/>
+            <w:r>
+              <w:rPr>
+                <w:rFonts w:ascii="Calibri" w:eastAsia="Times New Roman" w:hAnsi="Calibri" w:cs="Calibri"/>
+                <w:color w:val="000000"/>
+                <w:szCs w:val="22"/>
+              </w:rPr>
+              <w:t>EmailCaseSenPasswordLessThanFour</w:t>
+            </w:r>
+            <w:proofErr w:type="spellEnd"/>
+          </w:p>
+        </w:tc>
+      </w:tr>
+      <w:tr>
+        <w:trPr>
+          <w:trHeight w:val="530"/>
+        </w:trPr>
+        <w:tc>
+          <w:tcPr>
+            <w:tcW w:w="3660" w:type="dxa"/>
+            <w:tcBorders>
+              <w:top w:val="nil"/>
+              <w:left w:val="single" w:sz="4" w:space="0" w:color="auto"/>
+              <w:bottom w:val="single" w:sz="4" w:space="0" w:color="auto"/>
+              <w:right w:val="single" w:sz="4" w:space="0" w:color="auto"/>
+            </w:tcBorders>
+            <w:shd w:val="clear" w:color="auto" w:fill="auto"/>
+            <w:noWrap/>
+            <w:vAlign w:val="center"/>
+            <w:hideMark/>
+          </w:tcPr>
+          <w:p>
+            <w:pPr>
+              <w:spacing w:after="0" w:line="240" w:lineRule="auto"/>
+              <w:rPr>
+                <w:rFonts w:ascii="Calibri" w:eastAsia="Times New Roman" w:hAnsi="Calibri" w:cs="Calibri"/>
+                <w:color w:val="000000"/>
+                <w:szCs w:val="22"/>
+              </w:rPr>
+            </w:pPr>
+            <w:proofErr w:type="spellStart"/>
+            <w:r>
+              <w:rPr>
+                <w:rFonts w:ascii="Calibri" w:eastAsia="Times New Roman" w:hAnsi="Calibri" w:cs="Calibri"/>
+                <w:color w:val="000000"/>
+                <w:szCs w:val="22"/>
+              </w:rPr>
+              <w:t>EmailCaseSenPasswordMoreThanTen</w:t>
+            </w:r>
+            <w:proofErr w:type="spellEnd"/>
+          </w:p>
+        </w:tc>
+      </w:tr>
+      <w:tr>
+        <w:trPr>
+          <w:trHeight w:val="530"/>
+        </w:trPr>
+        <w:tc>
+          <w:tcPr>
+            <w:tcW w:w="3660" w:type="dxa"/>
+            <w:tcBorders>
+              <w:top w:val="nil"/>
+              <w:left w:val="single" w:sz="4" w:space="0" w:color="auto"/>
+              <w:bottom w:val="single" w:sz="4" w:space="0" w:color="auto"/>
+              <w:right w:val="single" w:sz="4" w:space="0" w:color="auto"/>
+            </w:tcBorders>
+            <w:shd w:val="clear" w:color="auto" w:fill="auto"/>
+            <w:noWrap/>
+            <w:vAlign w:val="center"/>
+            <w:hideMark/>
+          </w:tcPr>
+          <w:p>
+            <w:pPr>
+              <w:spacing w:after="0" w:line="240" w:lineRule="auto"/>
+              <w:rPr>
+                <w:rFonts w:ascii="Calibri" w:eastAsia="Times New Roman" w:hAnsi="Calibri" w:cs="Calibri"/>
+                <w:color w:val="000000"/>
+                <w:szCs w:val="22"/>
+              </w:rPr>
+            </w:pPr>
+            <w:proofErr w:type="spellStart"/>
+            <w:r>
+              <w:rPr>
+                <w:rFonts w:ascii="Calibri" w:eastAsia="Times New Roman" w:hAnsi="Calibri" w:cs="Calibri"/>
+                <w:color w:val="000000"/>
+                <w:szCs w:val="22"/>
+              </w:rPr>
+              <w:t>EmailCaseSenPasswordBlank</w:t>
+            </w:r>
+            <w:proofErr w:type="spellEnd"/>
+          </w:p>
+        </w:tc>
+      </w:tr>
+      <w:tr>
+        <w:trPr>
+          <w:trHeight w:val="530"/>
+        </w:trPr>
+        <w:tc>
+          <w:tcPr>
+            <w:tcW w:w="3660" w:type="dxa"/>
+            <w:tcBorders>
+              <w:top w:val="nil"/>
+              <w:left w:val="single" w:sz="4" w:space="0" w:color="auto"/>
+              <w:bottom w:val="single" w:sz="4" w:space="0" w:color="auto"/>
+              <w:right w:val="single" w:sz="4" w:space="0" w:color="auto"/>
+            </w:tcBorders>
+            <w:shd w:val="clear" w:color="auto" w:fill="auto"/>
+            <w:noWrap/>
+            <w:vAlign w:val="center"/>
+            <w:hideMark/>
+          </w:tcPr>
+          <w:p>
+            <w:pPr>
+              <w:spacing w:after="0" w:line="240" w:lineRule="auto"/>
+              <w:rPr>
+                <w:rFonts w:ascii="Calibri" w:eastAsia="Times New Roman" w:hAnsi="Calibri" w:cs="Calibri"/>
+                <w:color w:val="000000"/>
+                <w:szCs w:val="22"/>
+              </w:rPr>
+            </w:pPr>
+            <w:proofErr w:type="spellStart"/>
+            <w:r>
+              <w:rPr>
+                <w:rFonts w:ascii="Calibri" w:eastAsia="Times New Roman" w:hAnsi="Calibri" w:cs="Calibri"/>
+                <w:color w:val="000000"/>
+                <w:szCs w:val="22"/>
+              </w:rPr>
+              <w:t>EmailCaseSenPasswordIncorrect</w:t>
+            </w:r>
+            <w:proofErr w:type="spellEnd"/>
+          </w:p>
+        </w:tc>
+      </w:tr>
+    </w:tbl>
+    <w:p>
+      <w:pPr>
+        <w:tabs>
+          <w:tab w:val="left" w:pos="720"/>
+        </w:tabs>
+        <w:rPr>
+          <w:sz w:val="8"/>
+          <w:szCs w:val="8"/>
+        </w:rPr>
+      </w:pPr>
+    </w:p>
+    <w:p>
+      <w:pPr>
+        <w:tabs>
+          <w:tab w:val="left" w:pos="720"/>
+        </w:tabs>
+        <w:rPr>
+          <w:sz w:val="28"/>
+        </w:rPr>
+      </w:pPr>
+      <w:r>
+        <w:rPr>
+          <w:sz w:val="28"/>
+        </w:rPr>
+        <w:t xml:space="preserve">They will do </w:t>
+      </w:r>
+      <w:r>
+        <w:rPr>
+          <w:sz w:val="28"/>
+        </w:rPr>
+        <w:t xml:space="preserve">method </w:t>
+      </w:r>
+      <w:proofErr w:type="gramStart"/>
+      <w:r>
+        <w:rPr>
+          <w:sz w:val="28"/>
+        </w:rPr>
+        <w:t>signup(</w:t>
+      </w:r>
+      <w:proofErr w:type="gramEnd"/>
+      <w:r>
+        <w:rPr>
+          <w:sz w:val="28"/>
+        </w:rPr>
+        <w:t>)</w:t>
+      </w:r>
+      <w:r>
+        <w:rPr>
+          <w:sz w:val="28"/>
+        </w:rPr>
+        <w:t xml:space="preserve"> first and then test</w:t>
+      </w:r>
+      <w:r>
+        <w:rPr>
+          <w:sz w:val="28"/>
+        </w:rPr>
+        <w:t xml:space="preserve"> because </w:t>
+      </w:r>
+      <w:r>
+        <w:rPr>
+          <w:sz w:val="28"/>
+        </w:rPr>
+        <w:t xml:space="preserve">just </w:t>
+      </w:r>
+      <w:r>
+        <w:rPr>
+          <w:sz w:val="28"/>
+        </w:rPr>
+        <w:t xml:space="preserve">want to make sure </w:t>
+      </w:r>
+      <w:r>
+        <w:rPr>
+          <w:sz w:val="28"/>
+        </w:rPr>
+        <w:t xml:space="preserve">that </w:t>
+      </w:r>
+      <w:r>
+        <w:rPr>
+          <w:sz w:val="28"/>
+        </w:rPr>
+        <w:t xml:space="preserve">we have </w:t>
+      </w:r>
+      <w:r>
+        <w:rPr>
+          <w:sz w:val="28"/>
+        </w:rPr>
+        <w:t xml:space="preserve">real </w:t>
+      </w:r>
+      <w:r>
+        <w:rPr>
+          <w:sz w:val="28"/>
+        </w:rPr>
+        <w:t>valid email address in the application.</w:t>
+      </w:r>
+      <w:r>
+        <w:rPr>
+          <w:sz w:val="28"/>
+        </w:rPr>
+        <w:t xml:space="preserve"> For the other test case no need.</w:t>
+      </w:r>
     </w:p>
     <w:sectPr>
       <w:pgSz w:w="12240" w:h="15840"/>

</xml_diff>